<commit_message>
Update story and a few other files.
</commit_message>
<xml_diff>
--- a/Story/StoryIdea.docx
+++ b/Story/StoryIdea.docx
@@ -763,6 +763,13 @@
           <w:rFonts w:asciiTheme="majorHAnsi" w:hAnsiTheme="majorHAnsi"/>
         </w:rPr>
       </w:pPr>
+    </w:p>
+    <w:p>
+      <w:pPr>
+        <w:rPr>
+          <w:rFonts w:asciiTheme="majorHAnsi" w:hAnsiTheme="majorHAnsi"/>
+        </w:rPr>
+      </w:pPr>
       <w:r>
         <w:rPr>
           <w:rFonts w:asciiTheme="majorHAnsi" w:hAnsiTheme="majorHAnsi"/>
@@ -770,115 +777,83 @@
           <w:lang w:val="en-US"/>
         </w:rPr>
         <mc:AlternateContent>
-          <mc:Choice Requires="wpg">
+          <mc:Choice Requires="wps">
             <w:drawing>
-              <wp:anchor distT="0" distB="0" distL="114300" distR="114300" simplePos="0" relativeHeight="251665408" behindDoc="0" locked="0" layoutInCell="1" allowOverlap="1" wp14:anchorId="424364A5" wp14:editId="4642AC32">
+              <wp:anchor distT="0" distB="0" distL="114300" distR="114300" simplePos="0" relativeHeight="251670528" behindDoc="0" locked="0" layoutInCell="1" allowOverlap="1" wp14:anchorId="7D053C32" wp14:editId="0882B907">
                 <wp:simplePos x="0" y="0"/>
                 <wp:positionH relativeFrom="column">
-                  <wp:posOffset>38100</wp:posOffset>
+                  <wp:posOffset>0</wp:posOffset>
                 </wp:positionH>
                 <wp:positionV relativeFrom="paragraph">
-                  <wp:posOffset>186055</wp:posOffset>
+                  <wp:posOffset>111760</wp:posOffset>
                 </wp:positionV>
-                <wp:extent cx="3441700" cy="1587500"/>
-                <wp:effectExtent l="0" t="0" r="12700" b="12700"/>
+                <wp:extent cx="1485900" cy="1943100"/>
+                <wp:effectExtent l="50800" t="25400" r="88900" b="114300"/>
                 <wp:wrapThrough wrapText="bothSides">
                   <wp:wrapPolygon edited="0">
-                    <wp:start x="0" y="0"/>
-                    <wp:lineTo x="0" y="21427"/>
-                    <wp:lineTo x="21520" y="21427"/>
-                    <wp:lineTo x="21520" y="0"/>
-                    <wp:lineTo x="0" y="0"/>
+                    <wp:start x="7754" y="-282"/>
+                    <wp:lineTo x="1108" y="0"/>
+                    <wp:lineTo x="1108" y="4518"/>
+                    <wp:lineTo x="-738" y="4518"/>
+                    <wp:lineTo x="-738" y="15247"/>
+                    <wp:lineTo x="1108" y="18071"/>
+                    <wp:lineTo x="6646" y="22306"/>
+                    <wp:lineTo x="8123" y="22588"/>
+                    <wp:lineTo x="13662" y="22588"/>
+                    <wp:lineTo x="14031" y="22306"/>
+                    <wp:lineTo x="20677" y="18353"/>
+                    <wp:lineTo x="20677" y="18071"/>
+                    <wp:lineTo x="22523" y="13553"/>
+                    <wp:lineTo x="22523" y="9035"/>
+                    <wp:lineTo x="20677" y="4800"/>
+                    <wp:lineTo x="20677" y="4235"/>
+                    <wp:lineTo x="15877" y="565"/>
+                    <wp:lineTo x="14031" y="-282"/>
+                    <wp:lineTo x="7754" y="-282"/>
                   </wp:wrapPolygon>
                 </wp:wrapThrough>
-                <wp:docPr id="12" name="Group 12"/>
+                <wp:docPr id="18" name="Oval 18"/>
                 <wp:cNvGraphicFramePr/>
                 <a:graphic xmlns:a="http://schemas.openxmlformats.org/drawingml/2006/main">
-                  <a:graphicData uri="http://schemas.microsoft.com/office/word/2010/wordprocessingGroup">
-                    <wpg:wgp>
-                      <wpg:cNvGrpSpPr/>
-                      <wpg:grpSpPr>
+                  <a:graphicData uri="http://schemas.microsoft.com/office/word/2010/wordprocessingShape">
+                    <wps:wsp>
+                      <wps:cNvSpPr/>
+                      <wps:spPr>
                         <a:xfrm>
                           <a:off x="0" y="0"/>
-                          <a:ext cx="3441700" cy="1587500"/>
-                          <a:chOff x="0" y="0"/>
-                          <a:chExt cx="3441700" cy="1587500"/>
+                          <a:ext cx="1485900" cy="1943100"/>
                         </a:xfrm>
-                      </wpg:grpSpPr>
-                      <pic:pic xmlns:pic="http://schemas.openxmlformats.org/drawingml/2006/picture">
-                        <pic:nvPicPr>
-                          <pic:cNvPr id="10" name="Picture 10" descr="Macintosh HD:Users:Rjmcf:Desktop:Screen Shot 2016-02-22 at 14.14.11.png"/>
-                          <pic:cNvPicPr>
-                            <a:picLocks noChangeAspect="1"/>
-                          </pic:cNvPicPr>
-                        </pic:nvPicPr>
-                        <pic:blipFill>
-                          <a:blip r:embed="rId11">
-                            <a:extLst>
-                              <a:ext uri="{28A0092B-C50C-407E-A947-70E740481C1C}">
-                                <a14:useLocalDpi xmlns:a14="http://schemas.microsoft.com/office/drawing/2010/main" val="0"/>
-                              </a:ext>
-                            </a:extLst>
-                          </a:blip>
-                          <a:srcRect/>
-                          <a:stretch>
-                            <a:fillRect/>
-                          </a:stretch>
-                        </pic:blipFill>
-                        <pic:spPr bwMode="auto">
-                          <a:xfrm>
-                            <a:off x="0" y="0"/>
-                            <a:ext cx="3441700" cy="1587500"/>
-                          </a:xfrm>
-                          <a:prstGeom prst="rect">
-                            <a:avLst/>
-                          </a:prstGeom>
-                          <a:noFill/>
-                          <a:ln>
-                            <a:noFill/>
-                          </a:ln>
-                        </pic:spPr>
-                      </pic:pic>
-                      <wps:wsp>
-                        <wps:cNvPr id="11" name="Oval 11"/>
-                        <wps:cNvSpPr/>
-                        <wps:spPr>
-                          <a:xfrm>
-                            <a:off x="419100" y="226060"/>
-                            <a:ext cx="1143000" cy="1028700"/>
-                          </a:xfrm>
-                          <a:prstGeom prst="ellipse">
-                            <a:avLst/>
-                          </a:prstGeom>
-                          <a:noFill/>
-                          <a:ln>
-                            <a:solidFill>
-                              <a:schemeClr val="bg1"/>
-                            </a:solidFill>
-                          </a:ln>
-                        </wps:spPr>
-                        <wps:style>
-                          <a:lnRef idx="1">
-                            <a:schemeClr val="accent1"/>
-                          </a:lnRef>
-                          <a:fillRef idx="3">
-                            <a:schemeClr val="accent1"/>
-                          </a:fillRef>
-                          <a:effectRef idx="2">
-                            <a:schemeClr val="accent1"/>
-                          </a:effectRef>
-                          <a:fontRef idx="minor">
-                            <a:schemeClr val="lt1"/>
-                          </a:fontRef>
-                        </wps:style>
-                        <wps:bodyPr rot="0" spcFirstLastPara="0" vertOverflow="overflow" horzOverflow="overflow" vert="horz" wrap="square" lIns="91440" tIns="45720" rIns="91440" bIns="45720" numCol="1" spcCol="0" rtlCol="0" fromWordArt="0" anchor="ctr" anchorCtr="0" forceAA="0" compatLnSpc="1">
-                          <a:prstTxWarp prst="textNoShape">
-                            <a:avLst/>
-                          </a:prstTxWarp>
-                          <a:noAutofit/>
-                        </wps:bodyPr>
-                      </wps:wsp>
-                    </wpg:wgp>
+                        <a:prstGeom prst="ellipse">
+                          <a:avLst/>
+                        </a:prstGeom>
+                        <a:noFill/>
+                        <a:ln>
+                          <a:solidFill>
+                            <a:schemeClr val="bg1"/>
+                          </a:solidFill>
+                        </a:ln>
+                      </wps:spPr>
+                      <wps:style>
+                        <a:lnRef idx="1">
+                          <a:schemeClr val="accent1"/>
+                        </a:lnRef>
+                        <a:fillRef idx="3">
+                          <a:schemeClr val="accent1"/>
+                        </a:fillRef>
+                        <a:effectRef idx="2">
+                          <a:schemeClr val="accent1"/>
+                        </a:effectRef>
+                        <a:fontRef idx="minor">
+                          <a:schemeClr val="lt1"/>
+                        </a:fontRef>
+                      </wps:style>
+                      <wps:bodyPr rot="0" spcFirstLastPara="0" vertOverflow="overflow" horzOverflow="overflow" vert="horz" wrap="square" lIns="91440" tIns="45720" rIns="91440" bIns="45720" numCol="1" spcCol="0" rtlCol="0" fromWordArt="0" anchor="ctr" anchorCtr="0" forceAA="0" compatLnSpc="1">
+                        <a:prstTxWarp prst="textNoShape">
+                          <a:avLst/>
+                        </a:prstTxWarp>
+                        <a:noAutofit/>
+                      </wps:bodyPr>
+                    </wps:wsp>
                   </a:graphicData>
                 </a:graphic>
               </wp:anchor>
@@ -886,32 +861,132 @@
           </mc:Choice>
           <mc:Fallback>
             <w:pict>
-              <v:group id="Group 12" o:spid="_x0000_s1026" style="position:absolute;margin-left:3pt;margin-top:14.65pt;width:271pt;height:125pt;z-index:251665408" coordsize="3441700,1587500" o:gfxdata="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">
-                <v:shape id="Picture 10" o:spid="_x0000_s1027" type="#_x0000_t75" alt="Macintosh HD:Users:Rjmcf:Desktop:Screen Shot 2016-02-22 at 14.14.11.png" style="position:absolute;width:3441700;height:1587500;visibility:visible;mso-wrap-style:square" o:gfxdata="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">
-                  <v:imagedata r:id="rId12" o:title="Screen Shot 2016-02-22 at 14.14.11.png"/>
-                  <v:path arrowok="t"/>
-                </v:shape>
-                <v:oval id="Oval 11" o:spid="_x0000_s1028" style="position:absolute;left:419100;top:226060;width:1143000;height:1028700;visibility:visible;mso-wrap-style:square;v-text-anchor:middle" o:gfxdata="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" filled="f" strokecolor="white [3212]">
-                  <v:shadow on="t" opacity="22937f" mv:blur="40000f" origin=",.5" offset="0,23000emu"/>
-                </v:oval>
+              <v:oval id="Oval 18" o:spid="_x0000_s1026" style="position:absolute;margin-left:0;margin-top:8.8pt;width:117pt;height:153pt;z-index:251670528;visibility:visible;mso-wrap-style:square;mso-wrap-distance-left:9pt;mso-wrap-distance-top:0;mso-wrap-distance-right:9pt;mso-wrap-distance-bottom:0;mso-position-horizontal:absolute;mso-position-horizontal-relative:text;mso-position-vertical:absolute;mso-position-vertical-relative:text;v-text-anchor:middle" o:gfxdata="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" filled="f" strokecolor="white [3212]">
+                <v:shadow on="t" opacity="22937f" mv:blur="40000f" origin=",.5" offset="0,23000emu"/>
                 <w10:wrap type="through"/>
-              </v:group>
+              </v:oval>
             </w:pict>
           </mc:Fallback>
         </mc:AlternateContent>
       </w:r>
-    </w:p>
-    <w:p>
-      <w:pPr>
-        <w:rPr>
-          <w:rFonts w:asciiTheme="majorHAnsi" w:hAnsiTheme="majorHAnsi"/>
-        </w:rPr>
-      </w:pPr>
-      <w:r>
-        <w:rPr>
-          <w:rFonts w:asciiTheme="majorHAnsi" w:hAnsiTheme="majorHAnsi"/>
-        </w:rPr>
-        <w:t>Here Char1 is introduced to the crate puzzle. There are two pressure plates and three doors, one which we entered through which locks behind us, one which is open, and one which is clearly connected to the puzzle but has no handle. Behind this door is a second door also connected to the puzzle with no handle, and behind that a third door that does have a handle. The pressure plate not in front of the door operates the first door, and the pressure plate directly in front of the first door operates the second door behind it, so we can see the second door opening and closing, but can’t get through it before it closes. There is one box in the room. The puzzle is not solvable yet, so all we can do is investigate the puzzle, and then go through the only open door.</w:t>
+      <w:r>
+        <w:rPr>
+          <w:rFonts w:asciiTheme="majorHAnsi" w:hAnsiTheme="majorHAnsi"/>
+          <w:noProof/>
+          <w:lang w:val="en-US"/>
+        </w:rPr>
+        <w:drawing>
+          <wp:anchor distT="0" distB="0" distL="114300" distR="114300" simplePos="0" relativeHeight="251667456" behindDoc="0" locked="0" layoutInCell="1" allowOverlap="1" wp14:anchorId="19FD3B19" wp14:editId="3DBF9E58">
+            <wp:simplePos x="0" y="0"/>
+            <wp:positionH relativeFrom="column">
+              <wp:posOffset>0</wp:posOffset>
+            </wp:positionH>
+            <wp:positionV relativeFrom="paragraph">
+              <wp:posOffset>-2540</wp:posOffset>
+            </wp:positionV>
+            <wp:extent cx="2984500" cy="2273300"/>
+            <wp:effectExtent l="0" t="0" r="12700" b="12700"/>
+            <wp:wrapTight wrapText="bothSides">
+              <wp:wrapPolygon edited="0">
+                <wp:start x="0" y="0"/>
+                <wp:lineTo x="0" y="21479"/>
+                <wp:lineTo x="21508" y="21479"/>
+                <wp:lineTo x="21508" y="0"/>
+                <wp:lineTo x="0" y="0"/>
+              </wp:wrapPolygon>
+            </wp:wrapTight>
+            <wp:docPr id="16" name="Picture 16" descr="Macintosh HD:Users:Rjmcf:Desktop:Screen Shot 2016-02-23 at 12.35.32.png"/>
+            <wp:cNvGraphicFramePr>
+              <a:graphicFrameLocks xmlns:a="http://schemas.openxmlformats.org/drawingml/2006/main" noChangeAspect="1"/>
+            </wp:cNvGraphicFramePr>
+            <a:graphic xmlns:a="http://schemas.openxmlformats.org/drawingml/2006/main">
+              <a:graphicData uri="http://schemas.openxmlformats.org/drawingml/2006/picture">
+                <pic:pic xmlns:pic="http://schemas.openxmlformats.org/drawingml/2006/picture">
+                  <pic:nvPicPr>
+                    <pic:cNvPr id="0" name="Picture 1" descr="Macintosh HD:Users:Rjmcf:Desktop:Screen Shot 2016-02-23 at 12.35.32.png"/>
+                    <pic:cNvPicPr>
+                      <a:picLocks noChangeAspect="1" noChangeArrowheads="1"/>
+                    </pic:cNvPicPr>
+                  </pic:nvPicPr>
+                  <pic:blipFill>
+                    <a:blip r:embed="rId11">
+                      <a:extLst>
+                        <a:ext uri="{28A0092B-C50C-407E-A947-70E740481C1C}">
+                          <a14:useLocalDpi xmlns:a14="http://schemas.microsoft.com/office/drawing/2010/main" val="0"/>
+                        </a:ext>
+                      </a:extLst>
+                    </a:blip>
+                    <a:srcRect/>
+                    <a:stretch>
+                      <a:fillRect/>
+                    </a:stretch>
+                  </pic:blipFill>
+                  <pic:spPr bwMode="auto">
+                    <a:xfrm>
+                      <a:off x="0" y="0"/>
+                      <a:ext cx="2984500" cy="2273300"/>
+                    </a:xfrm>
+                    <a:prstGeom prst="rect">
+                      <a:avLst/>
+                    </a:prstGeom>
+                    <a:noFill/>
+                    <a:ln>
+                      <a:noFill/>
+                    </a:ln>
+                  </pic:spPr>
+                </pic:pic>
+              </a:graphicData>
+            </a:graphic>
+            <wp14:sizeRelH relativeFrom="page">
+              <wp14:pctWidth>0</wp14:pctWidth>
+            </wp14:sizeRelH>
+            <wp14:sizeRelV relativeFrom="page">
+              <wp14:pctHeight>0</wp14:pctHeight>
+            </wp14:sizeRelV>
+          </wp:anchor>
+        </w:drawing>
+      </w:r>
+      <w:r>
+        <w:rPr>
+          <w:rFonts w:asciiTheme="majorHAnsi" w:hAnsiTheme="majorHAnsi"/>
+        </w:rPr>
+        <w:t xml:space="preserve">Here Char1 is introduced to the crate puzzle. There are two pressure plates and three doors, </w:t>
+      </w:r>
+      <w:r>
+        <w:rPr>
+          <w:rFonts w:asciiTheme="majorHAnsi" w:hAnsiTheme="majorHAnsi"/>
+        </w:rPr>
+        <w:t>one that</w:t>
+      </w:r>
+      <w:r>
+        <w:rPr>
+          <w:rFonts w:asciiTheme="majorHAnsi" w:hAnsiTheme="majorHAnsi"/>
+        </w:rPr>
+        <w:t xml:space="preserve"> we entered through which locks behind us, </w:t>
+      </w:r>
+      <w:r>
+        <w:rPr>
+          <w:rFonts w:asciiTheme="majorHAnsi" w:hAnsiTheme="majorHAnsi"/>
+        </w:rPr>
+        <w:t>one that</w:t>
+      </w:r>
+      <w:r>
+        <w:rPr>
+          <w:rFonts w:asciiTheme="majorHAnsi" w:hAnsiTheme="majorHAnsi"/>
+        </w:rPr>
+        <w:t xml:space="preserve"> is open, and </w:t>
+      </w:r>
+      <w:r>
+        <w:rPr>
+          <w:rFonts w:asciiTheme="majorHAnsi" w:hAnsiTheme="majorHAnsi"/>
+        </w:rPr>
+        <w:t>one that</w:t>
+      </w:r>
+      <w:r>
+        <w:rPr>
+          <w:rFonts w:asciiTheme="majorHAnsi" w:hAnsiTheme="majorHAnsi"/>
+        </w:rPr>
+        <w:t xml:space="preserve"> is clearly connected to the puzzle but has no handle. Behind this door is a second door also connected to the puzzle with no handle, and behind that a third door that does have a handle. The pressure plate not in front of the door operates the first door, and the pressure plate directly in front of the first door operates the second door behind it, so we can see the second door opening and closing, but can’t get through it before it closes. There is one box in the room. The puzzle is not solvable yet, so all we can do is investigate the puzzle, and then go through the only open door.</w:t>
       </w:r>
     </w:p>
     <w:p>
@@ -949,154 +1024,222 @@
       <w:r>
         <w:rPr>
           <w:rFonts w:asciiTheme="majorHAnsi" w:hAnsiTheme="majorHAnsi"/>
-          <w:i/>
           <w:noProof/>
-          <w:u w:val="single"/>
           <w:lang w:val="en-US"/>
         </w:rPr>
+        <w:drawing>
+          <wp:anchor distT="0" distB="0" distL="114300" distR="114300" simplePos="0" relativeHeight="251669504" behindDoc="0" locked="0" layoutInCell="1" allowOverlap="1" wp14:anchorId="5D35E1AF" wp14:editId="11691F8C">
+            <wp:simplePos x="0" y="0"/>
+            <wp:positionH relativeFrom="column">
+              <wp:posOffset>0</wp:posOffset>
+            </wp:positionH>
+            <wp:positionV relativeFrom="paragraph">
+              <wp:posOffset>163195</wp:posOffset>
+            </wp:positionV>
+            <wp:extent cx="2984500" cy="2273300"/>
+            <wp:effectExtent l="0" t="0" r="12700" b="12700"/>
+            <wp:wrapTight wrapText="bothSides">
+              <wp:wrapPolygon edited="0">
+                <wp:start x="0" y="0"/>
+                <wp:lineTo x="0" y="21479"/>
+                <wp:lineTo x="21508" y="21479"/>
+                <wp:lineTo x="21508" y="0"/>
+                <wp:lineTo x="0" y="0"/>
+              </wp:wrapPolygon>
+            </wp:wrapTight>
+            <wp:docPr id="17" name="Picture 17" descr="Macintosh HD:Users:Rjmcf:Desktop:Screen Shot 2016-02-23 at 12.35.32.png"/>
+            <wp:cNvGraphicFramePr>
+              <a:graphicFrameLocks xmlns:a="http://schemas.openxmlformats.org/drawingml/2006/main" noChangeAspect="1"/>
+            </wp:cNvGraphicFramePr>
+            <a:graphic xmlns:a="http://schemas.openxmlformats.org/drawingml/2006/main">
+              <a:graphicData uri="http://schemas.openxmlformats.org/drawingml/2006/picture">
+                <pic:pic xmlns:pic="http://schemas.openxmlformats.org/drawingml/2006/picture">
+                  <pic:nvPicPr>
+                    <pic:cNvPr id="0" name="Picture 1" descr="Macintosh HD:Users:Rjmcf:Desktop:Screen Shot 2016-02-23 at 12.35.32.png"/>
+                    <pic:cNvPicPr>
+                      <a:picLocks noChangeAspect="1" noChangeArrowheads="1"/>
+                    </pic:cNvPicPr>
+                  </pic:nvPicPr>
+                  <pic:blipFill>
+                    <a:blip r:embed="rId11">
+                      <a:extLst>
+                        <a:ext uri="{28A0092B-C50C-407E-A947-70E740481C1C}">
+                          <a14:useLocalDpi xmlns:a14="http://schemas.microsoft.com/office/drawing/2010/main" val="0"/>
+                        </a:ext>
+                      </a:extLst>
+                    </a:blip>
+                    <a:srcRect/>
+                    <a:stretch>
+                      <a:fillRect/>
+                    </a:stretch>
+                  </pic:blipFill>
+                  <pic:spPr bwMode="auto">
+                    <a:xfrm>
+                      <a:off x="0" y="0"/>
+                      <a:ext cx="2984500" cy="2273300"/>
+                    </a:xfrm>
+                    <a:prstGeom prst="rect">
+                      <a:avLst/>
+                    </a:prstGeom>
+                    <a:noFill/>
+                    <a:ln>
+                      <a:noFill/>
+                    </a:ln>
+                  </pic:spPr>
+                </pic:pic>
+              </a:graphicData>
+            </a:graphic>
+            <wp14:sizeRelH relativeFrom="page">
+              <wp14:pctWidth>0</wp14:pctWidth>
+            </wp14:sizeRelH>
+            <wp14:sizeRelV relativeFrom="page">
+              <wp14:pctHeight>0</wp14:pctHeight>
+            </wp14:sizeRelV>
+          </wp:anchor>
+        </w:drawing>
+      </w:r>
+    </w:p>
+    <w:p>
+      <w:pPr>
+        <w:rPr>
+          <w:rFonts w:asciiTheme="majorHAnsi" w:hAnsiTheme="majorHAnsi"/>
+        </w:rPr>
+      </w:pPr>
+      <w:r>
+        <w:rPr>
+          <w:rFonts w:asciiTheme="majorHAnsi" w:hAnsiTheme="majorHAnsi"/>
+          <w:noProof/>
+          <w:lang w:val="en-US"/>
+        </w:rPr>
         <mc:AlternateContent>
-          <mc:Choice Requires="wpg">
+          <mc:Choice Requires="wps">
             <w:drawing>
-              <wp:anchor distT="0" distB="0" distL="114300" distR="114300" simplePos="0" relativeHeight="251666432" behindDoc="0" locked="0" layoutInCell="1" allowOverlap="1" wp14:anchorId="09BC3C22" wp14:editId="2C7EB97A">
+              <wp:anchor distT="0" distB="0" distL="114300" distR="114300" simplePos="0" relativeHeight="251671552" behindDoc="0" locked="0" layoutInCell="1" allowOverlap="1" wp14:anchorId="325A3651" wp14:editId="24CAFB9D">
                 <wp:simplePos x="0" y="0"/>
                 <wp:positionH relativeFrom="column">
-                  <wp:posOffset>0</wp:posOffset>
+                  <wp:posOffset>-2513965</wp:posOffset>
                 </wp:positionH>
                 <wp:positionV relativeFrom="paragraph">
-                  <wp:posOffset>192405</wp:posOffset>
+                  <wp:posOffset>320040</wp:posOffset>
                 </wp:positionV>
-                <wp:extent cx="3441700" cy="1587500"/>
-                <wp:effectExtent l="0" t="0" r="12700" b="12700"/>
+                <wp:extent cx="2286000" cy="1714500"/>
+                <wp:effectExtent l="50800" t="25400" r="76200" b="114300"/>
                 <wp:wrapThrough wrapText="bothSides">
                   <wp:wrapPolygon edited="0">
-                    <wp:start x="0" y="0"/>
-                    <wp:lineTo x="0" y="21427"/>
-                    <wp:lineTo x="21520" y="21427"/>
-                    <wp:lineTo x="21520" y="0"/>
-                    <wp:lineTo x="0" y="0"/>
+                    <wp:start x="7920" y="-320"/>
+                    <wp:lineTo x="960" y="0"/>
+                    <wp:lineTo x="960" y="5120"/>
+                    <wp:lineTo x="-480" y="5120"/>
+                    <wp:lineTo x="-480" y="14080"/>
+                    <wp:lineTo x="0" y="16960"/>
+                    <wp:lineTo x="3840" y="20480"/>
+                    <wp:lineTo x="3840" y="20800"/>
+                    <wp:lineTo x="7680" y="22400"/>
+                    <wp:lineTo x="8160" y="22720"/>
+                    <wp:lineTo x="13440" y="22720"/>
+                    <wp:lineTo x="13680" y="22400"/>
+                    <wp:lineTo x="17760" y="20480"/>
+                    <wp:lineTo x="18000" y="20480"/>
+                    <wp:lineTo x="21600" y="15680"/>
+                    <wp:lineTo x="21600" y="15360"/>
+                    <wp:lineTo x="22080" y="10560"/>
+                    <wp:lineTo x="22080" y="10240"/>
+                    <wp:lineTo x="20640" y="5440"/>
+                    <wp:lineTo x="20640" y="4160"/>
+                    <wp:lineTo x="14880" y="0"/>
+                    <wp:lineTo x="13680" y="-320"/>
+                    <wp:lineTo x="7920" y="-320"/>
                   </wp:wrapPolygon>
                 </wp:wrapThrough>
-                <wp:docPr id="15" name="Group 15"/>
+                <wp:docPr id="19" name="Oval 19"/>
                 <wp:cNvGraphicFramePr/>
                 <a:graphic xmlns:a="http://schemas.openxmlformats.org/drawingml/2006/main">
-                  <a:graphicData uri="http://schemas.microsoft.com/office/word/2010/wordprocessingGroup">
-                    <wpg:wgp>
-                      <wpg:cNvGrpSpPr/>
-                      <wpg:grpSpPr>
+                  <a:graphicData uri="http://schemas.microsoft.com/office/word/2010/wordprocessingShape">
+                    <wps:wsp>
+                      <wps:cNvSpPr/>
+                      <wps:spPr>
                         <a:xfrm>
                           <a:off x="0" y="0"/>
-                          <a:ext cx="3441700" cy="1587500"/>
-                          <a:chOff x="0" y="0"/>
-                          <a:chExt cx="3441700" cy="1587500"/>
+                          <a:ext cx="2286000" cy="1714500"/>
                         </a:xfrm>
-                      </wpg:grpSpPr>
-                      <pic:pic xmlns:pic="http://schemas.openxmlformats.org/drawingml/2006/picture">
-                        <pic:nvPicPr>
-                          <pic:cNvPr id="13" name="Picture 13" descr="Macintosh HD:Users:Rjmcf:Desktop:Screen Shot 2016-02-22 at 14.14.11.png"/>
-                          <pic:cNvPicPr>
-                            <a:picLocks noChangeAspect="1"/>
-                          </pic:cNvPicPr>
-                        </pic:nvPicPr>
-                        <pic:blipFill>
-                          <a:blip r:embed="rId11">
-                            <a:extLst>
-                              <a:ext uri="{28A0092B-C50C-407E-A947-70E740481C1C}">
-                                <a14:useLocalDpi xmlns:a14="http://schemas.microsoft.com/office/drawing/2010/main" val="0"/>
-                              </a:ext>
-                            </a:extLst>
-                          </a:blip>
-                          <a:srcRect/>
-                          <a:stretch>
-                            <a:fillRect/>
-                          </a:stretch>
-                        </pic:blipFill>
-                        <pic:spPr bwMode="auto">
-                          <a:xfrm>
-                            <a:off x="0" y="0"/>
-                            <a:ext cx="3441700" cy="1587500"/>
-                          </a:xfrm>
-                          <a:prstGeom prst="rect">
-                            <a:avLst/>
-                          </a:prstGeom>
-                          <a:noFill/>
-                          <a:ln>
-                            <a:noFill/>
-                          </a:ln>
-                        </pic:spPr>
-                      </pic:pic>
-                      <wps:wsp>
-                        <wps:cNvPr id="14" name="Oval 14"/>
-                        <wps:cNvSpPr/>
-                        <wps:spPr>
-                          <a:xfrm>
-                            <a:off x="1485900" y="342900"/>
-                            <a:ext cx="571500" cy="800100"/>
-                          </a:xfrm>
-                          <a:prstGeom prst="ellipse">
-                            <a:avLst/>
-                          </a:prstGeom>
-                          <a:noFill/>
-                          <a:ln>
-                            <a:solidFill>
-                              <a:schemeClr val="bg1"/>
-                            </a:solidFill>
-                          </a:ln>
-                        </wps:spPr>
-                        <wps:style>
-                          <a:lnRef idx="1">
-                            <a:schemeClr val="accent1"/>
-                          </a:lnRef>
-                          <a:fillRef idx="3">
-                            <a:schemeClr val="accent1"/>
-                          </a:fillRef>
-                          <a:effectRef idx="2">
-                            <a:schemeClr val="accent1"/>
-                          </a:effectRef>
-                          <a:fontRef idx="minor">
-                            <a:schemeClr val="lt1"/>
-                          </a:fontRef>
-                        </wps:style>
-                        <wps:bodyPr rot="0" spcFirstLastPara="0" vertOverflow="overflow" horzOverflow="overflow" vert="horz" wrap="square" lIns="91440" tIns="45720" rIns="91440" bIns="45720" numCol="1" spcCol="0" rtlCol="0" fromWordArt="0" anchor="ctr" anchorCtr="0" forceAA="0" compatLnSpc="1">
-                          <a:prstTxWarp prst="textNoShape">
-                            <a:avLst/>
-                          </a:prstTxWarp>
-                          <a:noAutofit/>
-                        </wps:bodyPr>
-                      </wps:wsp>
-                    </wpg:wgp>
+                        <a:prstGeom prst="ellipse">
+                          <a:avLst/>
+                        </a:prstGeom>
+                        <a:noFill/>
+                        <a:ln>
+                          <a:solidFill>
+                            <a:schemeClr val="bg1"/>
+                          </a:solidFill>
+                        </a:ln>
+                      </wps:spPr>
+                      <wps:style>
+                        <a:lnRef idx="1">
+                          <a:schemeClr val="accent1"/>
+                        </a:lnRef>
+                        <a:fillRef idx="3">
+                          <a:schemeClr val="accent1"/>
+                        </a:fillRef>
+                        <a:effectRef idx="2">
+                          <a:schemeClr val="accent1"/>
+                        </a:effectRef>
+                        <a:fontRef idx="minor">
+                          <a:schemeClr val="lt1"/>
+                        </a:fontRef>
+                      </wps:style>
+                      <wps:bodyPr rot="0" spcFirstLastPara="0" vertOverflow="overflow" horzOverflow="overflow" vert="horz" wrap="square" lIns="91440" tIns="45720" rIns="91440" bIns="45720" numCol="1" spcCol="0" rtlCol="0" fromWordArt="0" anchor="ctr" anchorCtr="0" forceAA="0" compatLnSpc="1">
+                        <a:prstTxWarp prst="textNoShape">
+                          <a:avLst/>
+                        </a:prstTxWarp>
+                        <a:noAutofit/>
+                      </wps:bodyPr>
+                    </wps:wsp>
                   </a:graphicData>
                 </a:graphic>
+                <wp14:sizeRelH relativeFrom="margin">
+                  <wp14:pctWidth>0</wp14:pctWidth>
+                </wp14:sizeRelH>
               </wp:anchor>
             </w:drawing>
           </mc:Choice>
           <mc:Fallback>
             <w:pict>
-              <v:group id="Group 15" o:spid="_x0000_s1026" style="position:absolute;margin-left:0;margin-top:15.15pt;width:271pt;height:125pt;z-index:251666432" coordsize="3441700,1587500" o:gfxdata="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">
-                <v:shape id="Picture 13" o:spid="_x0000_s1027" type="#_x0000_t75" alt="Macintosh HD:Users:Rjmcf:Desktop:Screen Shot 2016-02-22 at 14.14.11.png" style="position:absolute;width:3441700;height:1587500;visibility:visible;mso-wrap-style:square" o:gfxdata="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">
-                  <v:imagedata r:id="rId13" o:title="Screen Shot 2016-02-22 at 14.14.11.png"/>
-                  <v:path arrowok="t"/>
-                </v:shape>
-                <v:oval id="Oval 14" o:spid="_x0000_s1028" style="position:absolute;left:1485900;top:342900;width:571500;height:800100;visibility:visible;mso-wrap-style:square;v-text-anchor:middle" o:gfxdata="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" filled="f" strokecolor="white [3212]">
-                  <v:shadow on="t" opacity="22937f" mv:blur="40000f" origin=",.5" offset="0,23000emu"/>
-                </v:oval>
+              <v:oval id="Oval 19" o:spid="_x0000_s1026" style="position:absolute;margin-left:-197.9pt;margin-top:25.2pt;width:180pt;height:135pt;z-index:251671552;visibility:visible;mso-wrap-style:square;mso-width-percent:0;mso-wrap-distance-left:9pt;mso-wrap-distance-top:0;mso-wrap-distance-right:9pt;mso-wrap-distance-bottom:0;mso-position-horizontal:absolute;mso-position-horizontal-relative:text;mso-position-vertical:absolute;mso-position-vertical-relative:text;mso-width-percent:0;mso-width-relative:margin;v-text-anchor:middle" o:gfxdata="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" filled="f" strokecolor="white [3212]">
+                <v:shadow on="t" opacity="22937f" mv:blur="40000f" origin=",.5" offset="0,23000emu"/>
                 <w10:wrap type="through"/>
-              </v:group>
+              </v:oval>
             </w:pict>
           </mc:Fallback>
         </mc:AlternateContent>
       </w:r>
-    </w:p>
-    <w:p>
-      <w:pPr>
-        <w:rPr>
-          <w:rFonts w:asciiTheme="majorHAnsi" w:hAnsiTheme="majorHAnsi"/>
-        </w:rPr>
-      </w:pPr>
-      <w:r>
-        <w:rPr>
-          <w:rFonts w:asciiTheme="majorHAnsi" w:hAnsiTheme="majorHAnsi"/>
-        </w:rPr>
-        <w:t xml:space="preserve">In this route, Char2 is presented with a lever that can be pulled either left or right. There are signs above the lever with the words “Send Left” and “Send Right”, and on each sign is a green and red </w:t>
+      <w:r>
+        <w:rPr>
+          <w:rFonts w:asciiTheme="majorHAnsi" w:hAnsiTheme="majorHAnsi"/>
+        </w:rPr>
+        <w:t xml:space="preserve">In this </w:t>
+      </w:r>
+      <w:r>
+        <w:rPr>
+          <w:rFonts w:asciiTheme="majorHAnsi" w:hAnsiTheme="majorHAnsi"/>
+        </w:rPr>
+        <w:t>section</w:t>
+      </w:r>
+      <w:r>
+        <w:rPr>
+          <w:rFonts w:asciiTheme="majorHAnsi" w:hAnsiTheme="majorHAnsi"/>
+        </w:rPr>
+        <w:t>, Char2 is presented with a lever that can be pulled either left or right. There are signs above the lever with the words “Se</w:t>
+      </w:r>
+      <w:r>
+        <w:rPr>
+          <w:rFonts w:asciiTheme="majorHAnsi" w:hAnsiTheme="majorHAnsi"/>
+        </w:rPr>
+        <w:t>nd Left” and “Send Right”, and o</w:t>
+      </w:r>
+      <w:r>
+        <w:rPr>
+          <w:rFonts w:asciiTheme="majorHAnsi" w:hAnsiTheme="majorHAnsi"/>
+        </w:rPr>
+        <w:t xml:space="preserve">n each sign is a green and red </w:t>
       </w:r>
       <w:r>
         <w:rPr>
@@ -1114,16 +1257,16 @@
         <w:rPr>
           <w:rFonts w:asciiTheme="majorHAnsi" w:hAnsiTheme="majorHAnsi"/>
         </w:rPr>
-        <w:t xml:space="preserve"> the green light on the “Send Left” sign is lit while the red light on the “Send Right” sign is lit, and vice versa when the lever is to the right. This choice will later affect which door is open for Char1.</w:t>
+        <w:t xml:space="preserve"> the green light on the “Send Left” sign is lit while the red light on the “Send Right” sign is lit, and vice versa when the lever is to the right. This choice will later affect which door is open for Char1. </w:t>
+      </w:r>
+      <w:r>
+        <w:rPr>
+          <w:rFonts w:asciiTheme="majorHAnsi" w:hAnsiTheme="majorHAnsi"/>
+        </w:rPr>
+        <w:t>The choice node is only actually entered when the player leaves the room and continues, so that the lever cannot be changed again.</w:t>
       </w:r>
       <w:bookmarkStart w:id="0" w:name="_GoBack"/>
       <w:bookmarkEnd w:id="0"/>
-      <w:r>
-        <w:rPr>
-          <w:rFonts w:asciiTheme="majorHAnsi" w:hAnsiTheme="majorHAnsi"/>
-        </w:rPr>
-        <w:t xml:space="preserve"> </w:t>
-      </w:r>
     </w:p>
     <w:sectPr>
       <w:pgSz w:w="11900" w:h="16840"/>

</xml_diff>